<commit_message>
Final touches to syllabus, W1, W2 and W3 materials.
</commit_message>
<xml_diff>
--- a/Syllabus/DL_syllabus.docx
+++ b/Syllabus/DL_syllabus.docx
@@ -1621,16 +1621,47 @@
         <w:t xml:space="preserve"> W1-13).</w:t>
       </w:r>
     </w:p>
+    <w:p>
+      <w:r>
+        <w:t xml:space="preserve">Some video recordings from the previous years </w:t>
+      </w:r>
+      <w:r>
+        <w:t>might be uploaded, but content of the video lectures might not be up to date. We strongly encourage students to come to class and use video recordings for revision purposes.</w:t>
+      </w:r>
+    </w:p>
     <w:p/>
     <w:p>
-      <w:r>
-        <w:t xml:space="preserve">Some video recordings from the previous years </w:t>
-      </w:r>
-      <w:r>
-        <w:t>might be uploaded, but content of the video lectures might not be up to date. We strongly encourage students to come to class and use video recordings for revision purposes.</w:t>
+      <w:pPr>
+        <w:pStyle w:val="Heading2"/>
+      </w:pPr>
+      <w:r>
+        <w:t>A</w:t>
+      </w:r>
+      <w:r>
+        <w:t xml:space="preserve">n important </w:t>
+      </w:r>
+      <w:r>
+        <w:t>note on CNY classes</w:t>
       </w:r>
     </w:p>
     <w:p/>
+    <w:p>
+      <w:r>
+        <w:t xml:space="preserve">On Week 4, </w:t>
+      </w:r>
+      <w:r>
+        <w:t>Monday 12</w:t>
+      </w:r>
+      <w:r>
+        <w:rPr>
+          <w:vertAlign w:val="superscript"/>
+        </w:rPr>
+        <w:t>th</w:t>
+      </w:r>
+      <w:r>
+        <w:t xml:space="preserve"> of February is a public holiday. Lectures on that day will be cancelled and replaced with a pre-recorded lecture. It will be uploaded on eDimension closer to the date.</w:t>
+      </w:r>
+    </w:p>
     <w:p>
       <w:pPr>
         <w:rPr>

</xml_diff>

<commit_message>
Changes to W6 after teaching and syllabus due to announcements for HW2.
</commit_message>
<xml_diff>
--- a/Syllabus/DL_syllabus.docx
+++ b/Syllabus/DL_syllabus.docx
@@ -213,7 +213,19 @@
         <w:rPr>
           <w:lang w:val="en-GB"/>
         </w:rPr>
-        <w:t>Ngai-Man (Man) Cheung’s research interests are image and signal processing, computer vision and AI. His research has resulted in 14U.S. patents grantedand more than 100 research papers including top</w:t>
+        <w:t xml:space="preserve">Ngai-Man (Man) Cheung’s research interests are image and signal processing, computer vision and AI. His research has resulted in 14U.S. patents </w:t>
+      </w:r>
+      <w:r>
+        <w:rPr>
+          <w:lang w:val="en-GB"/>
+        </w:rPr>
+        <w:t>grantedand</w:t>
+      </w:r>
+      <w:r>
+        <w:rPr>
+          <w:lang w:val="en-GB"/>
+        </w:rPr>
+        <w:t xml:space="preserve"> more than 100 research papers including top</w:t>
       </w:r>
       <w:r>
         <w:rPr>
@@ -225,7 +237,31 @@
         <w:rPr>
           <w:lang w:val="en-GB"/>
         </w:rPr>
-        <w:t>publications such as NeurIPS, CVPR,etc. Two of his inventions have been licensed to companies. One of his research results has led to a SUTD spinoff on AI for wound care. His research has also</w:t>
+        <w:t xml:space="preserve">publications such as </w:t>
+      </w:r>
+      <w:r>
+        <w:rPr>
+          <w:lang w:val="en-GB"/>
+        </w:rPr>
+        <w:t>NeurIPS</w:t>
+      </w:r>
+      <w:r>
+        <w:rPr>
+          <w:lang w:val="en-GB"/>
+        </w:rPr>
+        <w:t xml:space="preserve">, </w:t>
+      </w:r>
+      <w:r>
+        <w:rPr>
+          <w:lang w:val="en-GB"/>
+        </w:rPr>
+        <w:t>CVPR,etc</w:t>
+      </w:r>
+      <w:r>
+        <w:rPr>
+          <w:lang w:val="en-GB"/>
+        </w:rPr>
+        <w:t>. Two of his inventions have been licensed to companies. One of his research results has led to a SUTD spinoff on AI for wound care. His research has also</w:t>
       </w:r>
       <w:r>
         <w:rPr>
@@ -249,7 +285,19 @@
         <w:rPr>
           <w:lang w:val="en-GB"/>
         </w:rPr>
-        <w:t>the Best Paper Finalist at the IEEE Conference on Computer Vision and Pattern Recognition (CVPR) 2019, the Finalist of Super AI Leader (SAIL) Award at the World AI Conference (WAIC) 2019at Shanghai, China.</w:t>
+        <w:t>the Best Paper Finalist at the IEEE Conference on Computer Vision and Pattern Recognition (CVPR) 2019, the Finalist of Super AI Leader (SAIL) Award at the World AI Conference (WAIC) 2019</w:t>
+      </w:r>
+      <w:r>
+        <w:rPr>
+          <w:lang w:val="en-GB"/>
+        </w:rPr>
+        <w:t xml:space="preserve"> </w:t>
+      </w:r>
+      <w:r>
+        <w:rPr>
+          <w:lang w:val="en-GB"/>
+        </w:rPr>
+        <w:t>at Shanghai, China.</w:t>
       </w:r>
     </w:p>
     <w:p>
@@ -1051,7 +1099,9 @@
           <w:ilvl w:val="0"/>
           <w:numId w:val="9"/>
         </w:numPr>
-        <w:rPr/>
+        <w:rPr>
+          <w:lang w:val="en-GB"/>
+        </w:rPr>
       </w:pPr>
       <w:r>
         <w:rPr>
@@ -1089,19 +1139,7 @@
         <w:rPr>
           <w:lang w:val="en-GB"/>
         </w:rPr>
-        <w:t xml:space="preserve">The image data type, image processing techniques and typical computer vision operations, the convolution operation and layers, Convolutional Neural Networks, advanced CNNs and </w:t>
-      </w:r>
-      <w:r>
-        <w:rPr>
-          <w:lang w:val="en-GB"/>
-        </w:rPr>
-        <w:t>SOTA</w:t>
-      </w:r>
-      <w:r>
-        <w:rPr>
-          <w:lang w:val="en-GB"/>
-        </w:rPr>
-        <w:t>. Preparing transition to the 50.035 Computer Vision course.</w:t>
+        <w:t>Introduction to</w:t>
       </w:r>
       <w:r>
         <w:rPr>
@@ -1113,13 +1151,49 @@
         <w:rPr>
           <w:lang w:val="en-GB"/>
         </w:rPr>
-        <w:t xml:space="preserve">Adversarial machine learning, attacking a Neural Network with basic gradient-based attacks, fundamental limits of </w:t>
-      </w:r>
-      <w:r>
-        <w:rPr>
-          <w:lang w:val="en-GB"/>
-        </w:rPr>
-        <w:t>Neural Networks, defence mechanisms and state-of-the-art of some advanced attacks techniques.</w:t>
+        <w:t xml:space="preserve">Computer vision I: </w:t>
+      </w:r>
+      <w:r>
+        <w:rPr>
+          <w:lang w:val="en-GB"/>
+        </w:rPr>
+        <w:t xml:space="preserve">Overview of computer vision, visual data, </w:t>
+      </w:r>
+      <w:r>
+        <w:rPr>
+          <w:lang w:val="en-GB"/>
+        </w:rPr>
+        <w:t>image processing</w:t>
+      </w:r>
+      <w:r>
+        <w:rPr>
+          <w:lang w:val="en-GB"/>
+        </w:rPr>
+        <w:t xml:space="preserve">, image filtering, image classification, linear classifier, </w:t>
+      </w:r>
+      <w:r>
+        <w:rPr>
+          <w:lang w:val="en-GB"/>
+        </w:rPr>
+        <w:t>softmax</w:t>
+      </w:r>
+      <w:r>
+        <w:rPr>
+          <w:lang w:val="en-GB"/>
+        </w:rPr>
+        <w:t xml:space="preserve"> function, cross-entro</w:t>
+      </w:r>
+      <w:r>
+        <w:rPr>
+          <w:lang w:val="en-GB"/>
+        </w:rPr>
+        <w:t>py loss</w:t>
+      </w:r>
+      <w:r>
+        <w:rPr>
+          <w:lang w:val="en-GB"/>
+        </w:rPr>
+        <w:t>.</w:t>
       </w:r>
     </w:p>
     <w:p>
@@ -1128,35 +1202,38 @@
           <w:ilvl w:val="0"/>
           <w:numId w:val="9"/>
         </w:numPr>
-      </w:pPr>
-      <w:r>
-        <w:rPr>
-          <w:b/>
-          <w:bCs/>
+        <w:rPr>
+          <w:lang w:val="en-GB"/>
+        </w:rPr>
+      </w:pPr>
+      <w:r>
+        <w:rPr>
+          <w:b w:val="1"/>
+          <w:bCs w:val="1"/>
           <w:lang w:val="en-GB"/>
         </w:rPr>
         <w:t xml:space="preserve">Week </w:t>
       </w:r>
       <w:r>
         <w:rPr>
-          <w:b/>
-          <w:bCs/>
+          <w:b w:val="1"/>
+          <w:bCs w:val="1"/>
           <w:lang w:val="en-GB"/>
         </w:rPr>
         <w:t>5</w:t>
       </w:r>
       <w:r>
         <w:rPr>
-          <w:b/>
-          <w:bCs/>
+          <w:b w:val="1"/>
+          <w:bCs w:val="1"/>
           <w:lang w:val="en-GB"/>
         </w:rPr>
         <w:t xml:space="preserve"> (Man)</w:t>
       </w:r>
       <w:r>
         <w:rPr>
-          <w:b/>
-          <w:bCs/>
+          <w:b w:val="1"/>
+          <w:bCs w:val="1"/>
           <w:lang w:val="en-GB"/>
         </w:rPr>
         <w:t xml:space="preserve">: </w:t>
@@ -1165,7 +1242,55 @@
         <w:rPr>
           <w:lang w:val="en-GB"/>
         </w:rPr>
-        <w:t>Continuation of Week 4.</w:t>
+        <w:t xml:space="preserve">Introduction </w:t>
+      </w:r>
+      <w:r>
+        <w:rPr>
+          <w:lang w:val="en-GB"/>
+        </w:rPr>
+        <w:t xml:space="preserve">to </w:t>
+      </w:r>
+      <w:r>
+        <w:rPr>
+          <w:lang w:val="en-GB"/>
+        </w:rPr>
+        <w:t>Computer vision II: Filtering/convolution as feature detection, convolutional layers, pooling layers, receptive field, important CNN archi</w:t>
+      </w:r>
+      <w:r>
+        <w:rPr>
+          <w:lang w:val="en-GB"/>
+        </w:rPr>
+        <w:t xml:space="preserve">tectures, </w:t>
+      </w:r>
+      <w:r>
+        <w:rPr>
+          <w:lang w:val="en-GB"/>
+        </w:rPr>
+        <w:t>different types</w:t>
+      </w:r>
+      <w:r>
+        <w:rPr>
+          <w:lang w:val="en-GB"/>
+        </w:rPr>
+        <w:t xml:space="preserve"> of attacks to DNN, adversarial attacks and</w:t>
+      </w:r>
+      <w:r>
+        <w:rPr>
+          <w:lang w:val="en-GB"/>
+        </w:rPr>
+        <w:t xml:space="preserve"> </w:t>
+      </w:r>
+      <w:r>
+        <w:rPr>
+          <w:lang w:val="en-GB"/>
+        </w:rPr>
+        <w:t>defen</w:t>
+      </w:r>
+      <w:r>
+        <w:rPr>
+          <w:lang w:val="en-GB"/>
+        </w:rPr>
+        <w:t>ce.</w:t>
       </w:r>
     </w:p>
     <w:p>

</xml_diff>